<commit_message>
2.22 changed title & fix inner
</commit_message>
<xml_diff>
--- a/latex/cirno.docx
+++ b/latex/cirno.docx
@@ -21,7 +21,7 @@
           <w:szCs w:val="28"/>
         </w:rPr>
         <w:drawing>
-          <wp:anchor distT="0" distB="0" distL="114300" distR="114300" simplePos="0" relativeHeight="251660288" behindDoc="1" locked="0" layoutInCell="1" allowOverlap="1" wp14:anchorId="5D484FB9" wp14:editId="56387ADC">
+          <wp:anchor distT="0" distB="0" distL="114300" distR="114300" simplePos="0" relativeHeight="251660288" behindDoc="1" locked="0" layoutInCell="1" allowOverlap="1" wp14:anchorId="5D484FB9" wp14:editId="3782B201">
             <wp:simplePos x="0" y="0"/>
             <wp:positionH relativeFrom="page">
               <wp:align>right</wp:align>
@@ -29,10 +29,10 @@
             <wp:positionV relativeFrom="paragraph">
               <wp:posOffset>-913130</wp:posOffset>
             </wp:positionV>
-            <wp:extent cx="7553325" cy="10679514"/>
+            <wp:extent cx="7553150" cy="10679514"/>
             <wp:effectExtent l="0" t="0" r="0" b="7620"/>
             <wp:wrapNone/>
-            <wp:docPr id="1" name="图片 1" descr="卡通人物&#10;&#10;中度可信度描述已自动生成"/>
+            <wp:docPr id="1" name="图片 1"/>
             <wp:cNvGraphicFramePr>
               <a:graphicFrameLocks xmlns:a="http://schemas.openxmlformats.org/drawingml/2006/main" noChangeAspect="1"/>
             </wp:cNvGraphicFramePr>
@@ -40,7 +40,7 @@
               <a:graphicData uri="http://schemas.openxmlformats.org/drawingml/2006/picture">
                 <pic:pic xmlns:pic="http://schemas.openxmlformats.org/drawingml/2006/picture">
                   <pic:nvPicPr>
-                    <pic:cNvPr id="1" name="图片 1" descr="卡通人物&#10;&#10;中度可信度描述已自动生成"/>
+                    <pic:cNvPr id="1" name="图片 1"/>
                     <pic:cNvPicPr/>
                   </pic:nvPicPr>
                   <pic:blipFill>
@@ -58,7 +58,7 @@
                   <pic:spPr>
                     <a:xfrm>
                       <a:off x="0" y="0"/>
-                      <a:ext cx="7553325" cy="10679514"/>
+                      <a:ext cx="7553150" cy="10679514"/>
                     </a:xfrm>
                     <a:prstGeom prst="rect">
                       <a:avLst/>
@@ -235,7 +235,7 @@
       <w:pPr>
         <w:jc w:val="center"/>
         <w:rPr>
-          <w:rFonts w:ascii="TeXGyrePagella" w:hAnsi="TeXGyrePagella" w:hint="eastAsia"/>
+          <w:rFonts w:ascii="TeXGyrePagella" w:hAnsi="TeXGyrePagella"/>
           <w:color w:val="FFFFFF" w:themeColor="background1"/>
           <w:sz w:val="32"/>
           <w:szCs w:val="32"/>

</xml_diff>